<commit_message>
Finished HMAC client side verification
</commit_message>
<xml_diff>
--- a/Final Project - Public Key/Final Project Report.docx
+++ b/Final Project - Public Key/Final Project Report.docx
@@ -1,6 +1,6 @@
 
 <file path=word/document.xml><?xml version="1.0" encoding="utf-8"?>
-<w:document xmlns:wpc="http://schemas.microsoft.com/office/word/2010/wordprocessingCanvas" xmlns:cx="http://schemas.microsoft.com/office/drawing/2014/chartex" xmlns:cx1="http://schemas.microsoft.com/office/drawing/2015/9/8/chartex" xmlns:cx2="http://schemas.microsoft.com/office/drawing/2015/10/21/chartex" xmlns:cx3="http://schemas.microsoft.com/office/drawing/2016/5/9/chartex" xmlns:cx4="http://schemas.microsoft.com/office/drawing/2016/5/10/chartex" xmlns:cx5="http://schemas.microsoft.com/office/drawing/2016/5/11/chartex" xmlns:cx6="http://schemas.microsoft.com/office/drawing/2016/5/12/chartex" xmlns:cx7="http://schemas.microsoft.com/office/drawing/2016/5/13/chartex" xmlns:cx8="http://schemas.microsoft.com/office/drawing/2016/5/14/chartex" xmlns:mc="http://schemas.openxmlformats.org/markup-compatibility/2006" xmlns:aink="http://schemas.microsoft.com/office/drawing/2016/ink" xmlns:am3d="http://schemas.microsoft.com/office/drawing/2017/model3d" xmlns:o="urn:schemas-microsoft-com:office:office" xmlns:oel="http://schemas.microsoft.com/office/2019/extlst" xmlns:r="http://schemas.openxmlformats.org/officeDocument/2006/relationships" xmlns:m="http://schemas.openxmlformats.org/officeDocument/2006/math" xmlns:v="urn:schemas-microsoft-com:vml" xmlns:wp14="http://schemas.microsoft.com/office/word/2010/wordprocessingDrawing" xmlns:wp="http://schemas.openxmlformats.org/drawingml/2006/wordprocessingDrawing" xmlns:w10="urn:schemas-microsoft-com:office:word" xmlns:w="http://schemas.openxmlformats.org/wordprocessingml/2006/main" xmlns:w14="http://schemas.microsoft.com/office/word/2010/wordml" xmlns:w15="http://schemas.microsoft.com/office/word/2012/wordml" xmlns:w16cex="http://schemas.microsoft.com/office/word/2018/wordml/cex" xmlns:w16cid="http://schemas.microsoft.com/office/word/2016/wordml/cid" xmlns:w16="http://schemas.microsoft.com/office/word/2018/wordml" xmlns:w16du="http://schemas.microsoft.com/office/word/2023/wordml/word16du" xmlns:w16sdtdh="http://schemas.microsoft.com/office/word/2020/wordml/sdtdatahash" xmlns:w16se="http://schemas.microsoft.com/office/word/2015/wordml/symex" xmlns:wpg="http://schemas.microsoft.com/office/word/2010/wordprocessingGroup" xmlns:wpi="http://schemas.microsoft.com/office/word/2010/wordprocessingInk" xmlns:wne="http://schemas.microsoft.com/office/word/2006/wordml" xmlns:wps="http://schemas.microsoft.com/office/word/2010/wordprocessingShape" mc:Ignorable="w14 w15 w16se w16cid w16 w16cex w16sdtdh wp14">
+<w:document xmlns:wpc="http://schemas.microsoft.com/office/word/2010/wordprocessingCanvas" xmlns:cx="http://schemas.microsoft.com/office/drawing/2014/chartex" xmlns:cx1="http://schemas.microsoft.com/office/drawing/2015/9/8/chartex" xmlns:cx2="http://schemas.microsoft.com/office/drawing/2015/10/21/chartex" xmlns:cx3="http://schemas.microsoft.com/office/drawing/2016/5/9/chartex" xmlns:cx4="http://schemas.microsoft.com/office/drawing/2016/5/10/chartex" xmlns:cx5="http://schemas.microsoft.com/office/drawing/2016/5/11/chartex" xmlns:cx6="http://schemas.microsoft.com/office/drawing/2016/5/12/chartex" xmlns:cx7="http://schemas.microsoft.com/office/drawing/2016/5/13/chartex" xmlns:cx8="http://schemas.microsoft.com/office/drawing/2016/5/14/chartex" xmlns:mc="http://schemas.openxmlformats.org/markup-compatibility/2006" xmlns:aink="http://schemas.microsoft.com/office/drawing/2016/ink" xmlns:am3d="http://schemas.microsoft.com/office/drawing/2017/model3d" xmlns:o="urn:schemas-microsoft-com:office:office" xmlns:oel="http://schemas.microsoft.com/office/2019/extlst" xmlns:r="http://schemas.openxmlformats.org/officeDocument/2006/relationships" xmlns:m="http://schemas.openxmlformats.org/officeDocument/2006/math" xmlns:v="urn:schemas-microsoft-com:vml" xmlns:wp14="http://schemas.microsoft.com/office/word/2010/wordprocessingDrawing" xmlns:wp="http://schemas.openxmlformats.org/drawingml/2006/wordprocessingDrawing" xmlns:w10="urn:schemas-microsoft-com:office:word" xmlns:w="http://schemas.openxmlformats.org/wordprocessingml/2006/main" xmlns:w14="http://schemas.microsoft.com/office/word/2010/wordml" xmlns:w15="http://schemas.microsoft.com/office/word/2012/wordml" xmlns:w16cex="http://schemas.microsoft.com/office/word/2018/wordml/cex" xmlns:w16cid="http://schemas.microsoft.com/office/word/2016/wordml/cid" xmlns:w16="http://schemas.microsoft.com/office/word/2018/wordml" xmlns:w16sdtdh="http://schemas.microsoft.com/office/word/2020/wordml/sdtdatahash" xmlns:w16se="http://schemas.microsoft.com/office/word/2015/wordml/symex" xmlns:wpg="http://schemas.microsoft.com/office/word/2010/wordprocessingGroup" xmlns:wpi="http://schemas.microsoft.com/office/word/2010/wordprocessingInk" xmlns:wne="http://schemas.microsoft.com/office/word/2006/wordml" xmlns:wps="http://schemas.microsoft.com/office/word/2010/wordprocessingShape" mc:Ignorable="w14 w15 w16se w16cid w16 w16cex w16sdtdh wp14">
   <w:body>
     <w:tbl>
       <w:tblPr>
@@ -365,7 +365,7 @@
               </wp:anchor>
             </w:drawing>
           </mc:Choice>
-          <mc:Fallback>
+          <mc:Fallback xmlns:w16du="http://schemas.microsoft.com/office/word/2023/wordml/word16du">
             <w:pict>
               <v:group w14:anchorId="6B13080C" id="Group 1" o:spid="_x0000_s1026" alt="&quot;&quot;" style="position:absolute;margin-left:-36.25pt;margin-top:1.1pt;width:612pt;height:791.7pt;z-index:-251657216;mso-position-horizontal-relative:margin;mso-position-vertical-relative:page;mso-width-relative:margin;mso-height-relative:margin" coordsize="77711,100533" o:gfxdata="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">
                 <v:shape id="Shape" o:spid="_x0000_s1027" style="position:absolute;top:25527;width:58458;height:75006;visibility:visible;mso-wrap-style:square;v-text-anchor:middle" coordsize="21600,21600" o:gfxdata="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" path="m,10687l,21600r1769,l21600,6148,13712,,,10687xe" fillcolor="#d8d8d8 [2732]" stroked="f" strokeweight="1pt">
@@ -489,7 +489,7 @@
               </wp:anchor>
             </w:drawing>
           </mc:Choice>
-          <mc:Fallback>
+          <mc:Fallback xmlns:w16du="http://schemas.microsoft.com/office/word/2023/wordml/word16du">
             <w:pict>
               <v:shape w14:anchorId="4FDF3FAC" id="Shape" o:spid="_x0000_s1026" alt="&quot;&quot;" style="position:absolute;margin-left:-34.15pt;margin-top:-707.55pt;width:611.9pt;height:711.8pt;z-index:-251655168;visibility:visible;mso-wrap-style:square;mso-wrap-distance-left:9pt;mso-wrap-distance-top:0;mso-wrap-distance-right:9pt;mso-wrap-distance-bottom:0;mso-position-horizontal:absolute;mso-position-horizontal-relative:text;mso-position-vertical:absolute;mso-position-vertical-relative:text;v-text-anchor:middle" coordsize="21600,21600" o:gfxdata="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" path="m,14678r,6922l21600,3032,21600,,17075,,,14678xe" fillcolor="#123869 [3204]" stroked="f" strokeweight="1pt">
                 <v:stroke miterlimit="4" joinstyle="miter"/>
@@ -619,6 +619,28 @@
     <w:p>
       <w:pPr>
         <w:pStyle w:val="ListParagraph"/>
+        <w:rPr>
+          <w:rFonts w:ascii="Times New Roman" w:hAnsi="Times New Roman" w:cs="Times New Roman"/>
+        </w:rPr>
+      </w:pPr>
+      <w:r>
+        <w:rPr>
+          <w:rFonts w:ascii="Times New Roman" w:hAnsi="Times New Roman" w:cs="Times New Roman"/>
+        </w:rPr>
+        <w:br w:type="page"/>
+      </w:r>
+    </w:p>
+    <w:p>
+      <w:pPr>
+        <w:pStyle w:val="ListParagraph"/>
+        <w:rPr>
+          <w:rFonts w:ascii="Times New Roman" w:hAnsi="Times New Roman" w:cs="Times New Roman"/>
+        </w:rPr>
+      </w:pPr>
+    </w:p>
+    <w:p>
+      <w:pPr>
+        <w:pStyle w:val="ListParagraph"/>
         <w:numPr>
           <w:ilvl w:val="0"/>
           <w:numId w:val="2"/>
@@ -705,6 +727,16 @@
         <w:pStyle w:val="ListParagraph"/>
         <w:rPr>
           <w:rFonts w:ascii="Times New Roman" w:hAnsi="Times New Roman" w:cs="Times New Roman"/>
+          <w:i/>
+          <w:iCs/>
+        </w:rPr>
+      </w:pPr>
+    </w:p>
+    <w:p>
+      <w:pPr>
+        <w:pStyle w:val="ListParagraph"/>
+        <w:rPr>
+          <w:rFonts w:ascii="Times New Roman" w:hAnsi="Times New Roman" w:cs="Times New Roman"/>
         </w:rPr>
       </w:pPr>
       <w:r>
@@ -713,12 +745,14 @@
         </w:rPr>
         <w:t xml:space="preserve">First, we get the message to be sent from message.txt. Next, we get the client public key to encrypt the message. Then, we use the public key to encrypt the message that we’re about to send to the client as seen in Figure 2.1. </w:t>
       </w:r>
-      <w:r>
-        <w:rPr>
-          <w:rFonts w:ascii="Times New Roman" w:hAnsi="Times New Roman" w:cs="Times New Roman"/>
-        </w:rPr>
-        <w:br w:type="page"/>
-      </w:r>
+    </w:p>
+    <w:p>
+      <w:pPr>
+        <w:pStyle w:val="ListParagraph"/>
+        <w:rPr>
+          <w:rFonts w:ascii="Times New Roman" w:hAnsi="Times New Roman" w:cs="Times New Roman"/>
+        </w:rPr>
+      </w:pPr>
     </w:p>
     <w:p>
       <w:pPr>
@@ -731,7 +765,6 @@
         <w:rPr>
           <w:noProof/>
         </w:rPr>
-        <w:lastRenderedPageBreak/>
         <w:drawing>
           <wp:inline distT="0" distB="0" distL="0" distR="0" wp14:anchorId="71A8CB4F" wp14:editId="2349B1AA">
             <wp:extent cx="6858000" cy="509905"/>
@@ -792,6 +825,16 @@
         <w:pStyle w:val="ListParagraph"/>
         <w:rPr>
           <w:rFonts w:ascii="Times New Roman" w:hAnsi="Times New Roman" w:cs="Times New Roman"/>
+          <w:i/>
+          <w:iCs/>
+        </w:rPr>
+      </w:pPr>
+    </w:p>
+    <w:p>
+      <w:pPr>
+        <w:pStyle w:val="ListParagraph"/>
+        <w:rPr>
+          <w:rFonts w:ascii="Times New Roman" w:hAnsi="Times New Roman" w:cs="Times New Roman"/>
         </w:rPr>
       </w:pPr>
       <w:r>
@@ -927,6 +970,17 @@
     <w:p>
       <w:pPr>
         <w:pStyle w:val="ListParagraph"/>
+        <w:ind w:left="1440" w:hanging="720"/>
+        <w:rPr>
+          <w:rFonts w:ascii="Times New Roman" w:hAnsi="Times New Roman" w:cs="Times New Roman"/>
+          <w:i/>
+          <w:iCs/>
+        </w:rPr>
+      </w:pPr>
+    </w:p>
+    <w:p>
+      <w:pPr>
+        <w:pStyle w:val="ListParagraph"/>
         <w:rPr>
           <w:rFonts w:ascii="Times New Roman" w:hAnsi="Times New Roman" w:cs="Times New Roman"/>
         </w:rPr>
@@ -945,6 +999,12 @@
           <w:rFonts w:ascii="Times New Roman" w:hAnsi="Times New Roman" w:cs="Times New Roman"/>
         </w:rPr>
       </w:pPr>
+      <w:r>
+        <w:rPr>
+          <w:rFonts w:ascii="Times New Roman" w:hAnsi="Times New Roman" w:cs="Times New Roman"/>
+        </w:rPr>
+        <w:br w:type="page"/>
+      </w:r>
     </w:p>
     <w:p>
       <w:pPr>
@@ -961,13 +1021,20 @@
         <w:rPr>
           <w:rFonts w:asciiTheme="majorHAnsi" w:hAnsiTheme="majorHAnsi" w:cs="Times New Roman"/>
         </w:rPr>
+        <w:lastRenderedPageBreak/>
         <w:t>Compute HMAC</w:t>
       </w:r>
       <w:r>
         <w:rPr>
           <w:rFonts w:asciiTheme="majorHAnsi" w:hAnsiTheme="majorHAnsi" w:cs="Times New Roman"/>
         </w:rPr>
-        <w:t xml:space="preserve"> and Sent!</w:t>
+        <w:t xml:space="preserve"> and Sen</w:t>
+      </w:r>
+      <w:r>
+        <w:rPr>
+          <w:rFonts w:asciiTheme="majorHAnsi" w:hAnsiTheme="majorHAnsi" w:cs="Times New Roman"/>
+        </w:rPr>
+        <w:t>d to Client</w:t>
       </w:r>
     </w:p>
     <w:p>
@@ -1247,7 +1314,7 @@
         <w:pStyle w:val="ListParagraph"/>
         <w:numPr>
           <w:ilvl w:val="0"/>
-          <w:numId w:val="2"/>
+          <w:numId w:val="3"/>
         </w:numPr>
         <w:rPr>
           <w:rFonts w:asciiTheme="majorHAnsi" w:hAnsiTheme="majorHAnsi" w:cs="Times New Roman"/>
@@ -1258,7 +1325,7 @@
           <w:rFonts w:asciiTheme="majorHAnsi" w:hAnsiTheme="majorHAnsi" w:cs="Times New Roman"/>
         </w:rPr>
         <w:lastRenderedPageBreak/>
-        <w:t>Client Decryption and Preparation</w:t>
+        <w:t>Client Data Retrieval</w:t>
       </w:r>
     </w:p>
     <w:p>
@@ -1270,13 +1337,13 @@
       </w:pPr>
       <w:r>
         <w:rPr>
-          <w:noProof/>
+          <w:rFonts w:asciiTheme="majorHAnsi" w:hAnsiTheme="majorHAnsi" w:cs="Times New Roman"/>
         </w:rPr>
         <w:drawing>
-          <wp:inline distT="0" distB="0" distL="0" distR="0" wp14:anchorId="2D486CFB" wp14:editId="4E89B233">
-            <wp:extent cx="5848350" cy="1714500"/>
-            <wp:effectExtent l="0" t="0" r="0" b="0"/>
-            <wp:docPr id="1883821950" name="Picture 1" descr="A picture containing text, screenshot, font&#10;&#10;Description automatically generated"/>
+          <wp:inline distT="0" distB="0" distL="0" distR="0" wp14:anchorId="51C7E91A" wp14:editId="7D467C55">
+            <wp:extent cx="5229955" cy="2543530"/>
+            <wp:effectExtent l="0" t="0" r="8890" b="9525"/>
+            <wp:docPr id="1" name="Picture 1" descr="A picture containing text, screenshot, font, software&#10;&#10;Description automatically generated"/>
             <wp:cNvGraphicFramePr>
               <a:graphicFrameLocks xmlns:a="http://schemas.openxmlformats.org/drawingml/2006/main" noChangeAspect="1"/>
             </wp:cNvGraphicFramePr>
@@ -1284,7 +1351,7 @@
               <a:graphicData uri="http://schemas.openxmlformats.org/drawingml/2006/picture">
                 <pic:pic xmlns:pic="http://schemas.openxmlformats.org/drawingml/2006/picture">
                   <pic:nvPicPr>
-                    <pic:cNvPr id="1883821950" name="Picture 1" descr="A picture containing text, screenshot, font&#10;&#10;Description automatically generated"/>
+                    <pic:cNvPr id="1" name="Picture 1" descr="A picture containing text, screenshot, font, software&#10;&#10;Description automatically generated"/>
                     <pic:cNvPicPr/>
                   </pic:nvPicPr>
                   <pic:blipFill>
@@ -1296,7 +1363,7 @@
                   <pic:spPr>
                     <a:xfrm>
                       <a:off x="0" y="0"/>
-                      <a:ext cx="5848350" cy="1714500"/>
+                      <a:ext cx="5229955" cy="2543530"/>
                     </a:xfrm>
                     <a:prstGeom prst="rect">
                       <a:avLst/>
@@ -1324,31 +1391,77 @@
           <w:i/>
           <w:iCs/>
         </w:rPr>
-        <w:t>Figure 5.1</w:t>
-      </w:r>
-    </w:p>
-    <w:p>
-      <w:pPr>
-        <w:pStyle w:val="ListParagraph"/>
+        <w:t xml:space="preserve">Figure </w:t>
+      </w:r>
+      <w:r>
         <w:rPr>
           <w:rFonts w:ascii="Times New Roman" w:hAnsi="Times New Roman" w:cs="Times New Roman"/>
           <w:i/>
           <w:iCs/>
         </w:rPr>
-      </w:pPr>
-    </w:p>
-    <w:p>
-      <w:pPr>
-        <w:pStyle w:val="ListParagraph"/>
-        <w:rPr>
-          <w:rFonts w:ascii="Times New Roman" w:hAnsi="Times New Roman" w:cs="Times New Roman"/>
-        </w:rPr>
-      </w:pPr>
-      <w:r>
-        <w:rPr>
-          <w:rFonts w:ascii="Times New Roman" w:hAnsi="Times New Roman" w:cs="Times New Roman"/>
-        </w:rPr>
-        <w:t xml:space="preserve">In Figure 5.1, the client will retrieve its private key and the encrypted message. </w:t>
+        <w:t>4</w:t>
+      </w:r>
+      <w:r>
+        <w:rPr>
+          <w:rFonts w:ascii="Times New Roman" w:hAnsi="Times New Roman" w:cs="Times New Roman"/>
+          <w:i/>
+          <w:iCs/>
+        </w:rPr>
+        <w:t>.1</w:t>
+      </w:r>
+    </w:p>
+    <w:p>
+      <w:pPr>
+        <w:pStyle w:val="ListParagraph"/>
+        <w:rPr>
+          <w:rFonts w:ascii="Times New Roman" w:hAnsi="Times New Roman" w:cs="Times New Roman"/>
+          <w:i/>
+          <w:iCs/>
+        </w:rPr>
+      </w:pPr>
+    </w:p>
+    <w:p>
+      <w:pPr>
+        <w:pStyle w:val="ListParagraph"/>
+        <w:rPr>
+          <w:rFonts w:ascii="Times New Roman" w:hAnsi="Times New Roman" w:cs="Times New Roman"/>
+        </w:rPr>
+      </w:pPr>
+      <w:r>
+        <w:rPr>
+          <w:rFonts w:ascii="Times New Roman" w:hAnsi="Times New Roman" w:cs="Times New Roman"/>
+        </w:rPr>
+        <w:t xml:space="preserve">In Figure </w:t>
+      </w:r>
+      <w:r>
+        <w:rPr>
+          <w:rFonts w:ascii="Times New Roman" w:hAnsi="Times New Roman" w:cs="Times New Roman"/>
+        </w:rPr>
+        <w:t>4</w:t>
+      </w:r>
+      <w:r>
+        <w:rPr>
+          <w:rFonts w:ascii="Times New Roman" w:hAnsi="Times New Roman" w:cs="Times New Roman"/>
+        </w:rPr>
+        <w:t>.1, the client will retrieve its private key and the encrypted message.</w:t>
+      </w:r>
+      <w:r>
+        <w:rPr>
+          <w:rFonts w:ascii="Times New Roman" w:hAnsi="Times New Roman" w:cs="Times New Roman"/>
+        </w:rPr>
+        <w:t xml:space="preserve"> We will also initialize the pre-shared key with the server. </w:t>
+      </w:r>
+      <w:r>
+        <w:rPr>
+          <w:rFonts w:ascii="Times New Roman" w:hAnsi="Times New Roman" w:cs="Times New Roman"/>
+        </w:rPr>
+        <w:t xml:space="preserve"> </w:t>
+      </w:r>
+      <w:r>
+        <w:rPr>
+          <w:rFonts w:ascii="Times New Roman" w:hAnsi="Times New Roman" w:cs="Times New Roman"/>
+        </w:rPr>
+        <w:t>Next, we read the file encryptedMessage.txt where the first line will be the encrypted message and the second line is the HMAC.</w:t>
       </w:r>
       <w:r>
         <w:rPr>
@@ -1412,7 +1525,23 @@
           <w:i/>
           <w:iCs/>
         </w:rPr>
-        <w:t>Figure 5.2</w:t>
+        <w:t xml:space="preserve">Figure </w:t>
+      </w:r>
+      <w:r>
+        <w:rPr>
+          <w:rFonts w:ascii="Times New Roman" w:hAnsi="Times New Roman" w:cs="Times New Roman"/>
+          <w:i/>
+          <w:iCs/>
+        </w:rPr>
+        <w:t>4</w:t>
+      </w:r>
+      <w:r>
+        <w:rPr>
+          <w:rFonts w:ascii="Times New Roman" w:hAnsi="Times New Roman" w:cs="Times New Roman"/>
+          <w:i/>
+          <w:iCs/>
+        </w:rPr>
+        <w:t>.2</w:t>
       </w:r>
     </w:p>
     <w:p>
@@ -1434,7 +1563,39 @@
         <w:rPr>
           <w:rFonts w:ascii="Times New Roman" w:hAnsi="Times New Roman" w:cs="Times New Roman"/>
         </w:rPr>
-        <w:t xml:space="preserve">In Figure 5.2, this is the data retrieved from the encrypted message file. </w:t>
+        <w:t xml:space="preserve">In Figure </w:t>
+      </w:r>
+      <w:r>
+        <w:rPr>
+          <w:rFonts w:ascii="Times New Roman" w:hAnsi="Times New Roman" w:cs="Times New Roman"/>
+        </w:rPr>
+        <w:t>4</w:t>
+      </w:r>
+      <w:r>
+        <w:rPr>
+          <w:rFonts w:ascii="Times New Roman" w:hAnsi="Times New Roman" w:cs="Times New Roman"/>
+        </w:rPr>
+        <w:t xml:space="preserve">.2, this is the data retrieved from the encrypted message file. </w:t>
+      </w:r>
+      <w:r>
+        <w:rPr>
+          <w:rFonts w:ascii="Times New Roman" w:hAnsi="Times New Roman" w:cs="Times New Roman"/>
+        </w:rPr>
+        <w:t xml:space="preserve">We can see the encrypted message followed by the HMAC. </w:t>
+      </w:r>
+    </w:p>
+    <w:p>
+      <w:pPr>
+        <w:ind w:left="720"/>
+        <w:rPr>
+          <w:rFonts w:ascii="Times New Roman" w:hAnsi="Times New Roman" w:cs="Times New Roman"/>
+        </w:rPr>
+      </w:pPr>
+      <w:r>
+        <w:rPr>
+          <w:rFonts w:ascii="Times New Roman" w:hAnsi="Times New Roman" w:cs="Times New Roman"/>
+        </w:rPr>
+        <w:br w:type="page"/>
       </w:r>
     </w:p>
     <w:p>
@@ -1450,67 +1611,298 @@
         <w:pStyle w:val="ListParagraph"/>
         <w:numPr>
           <w:ilvl w:val="0"/>
-          <w:numId w:val="2"/>
+          <w:numId w:val="3"/>
         </w:numPr>
         <w:rPr>
           <w:rFonts w:asciiTheme="majorHAnsi" w:hAnsiTheme="majorHAnsi" w:cs="Times New Roman"/>
         </w:rPr>
       </w:pPr>
-      <w:proofErr w:type="spellStart"/>
       <w:r>
         <w:rPr>
           <w:rFonts w:asciiTheme="majorHAnsi" w:hAnsiTheme="majorHAnsi" w:cs="Times New Roman"/>
         </w:rPr>
-        <w:t>Sjdlfkajsdlf</w:t>
-      </w:r>
-      <w:proofErr w:type="spellEnd"/>
+        <w:t>Decryption and HMAC Verification</w:t>
+      </w:r>
+    </w:p>
+    <w:p>
+      <w:pPr>
+        <w:pStyle w:val="ListParagraph"/>
+        <w:rPr>
+          <w:rFonts w:ascii="Times New Roman" w:hAnsi="Times New Roman" w:cs="Times New Roman"/>
+        </w:rPr>
+      </w:pPr>
+      <w:r>
+        <w:drawing>
+          <wp:inline distT="0" distB="0" distL="0" distR="0" wp14:anchorId="47D8E31E" wp14:editId="668DC253">
+            <wp:extent cx="4477375" cy="628738"/>
+            <wp:effectExtent l="0" t="0" r="0" b="0"/>
+            <wp:docPr id="6" name="Picture 6" descr="A picture containing text, font, screenshot, line&#10;&#10;Description automatically generated"/>
+            <wp:cNvGraphicFramePr>
+              <a:graphicFrameLocks xmlns:a="http://schemas.openxmlformats.org/drawingml/2006/main" noChangeAspect="1"/>
+            </wp:cNvGraphicFramePr>
+            <a:graphic xmlns:a="http://schemas.openxmlformats.org/drawingml/2006/main">
+              <a:graphicData uri="http://schemas.openxmlformats.org/drawingml/2006/picture">
+                <pic:pic xmlns:pic="http://schemas.openxmlformats.org/drawingml/2006/picture">
+                  <pic:nvPicPr>
+                    <pic:cNvPr id="6" name="Picture 6" descr="A picture containing text, font, screenshot, line&#10;&#10;Description automatically generated"/>
+                    <pic:cNvPicPr/>
+                  </pic:nvPicPr>
+                  <pic:blipFill>
+                    <a:blip r:embed="rId19"/>
+                    <a:stretch>
+                      <a:fillRect/>
+                    </a:stretch>
+                  </pic:blipFill>
+                  <pic:spPr>
+                    <a:xfrm>
+                      <a:off x="0" y="0"/>
+                      <a:ext cx="4477375" cy="628738"/>
+                    </a:xfrm>
+                    <a:prstGeom prst="rect">
+                      <a:avLst/>
+                    </a:prstGeom>
+                  </pic:spPr>
+                </pic:pic>
+              </a:graphicData>
+            </a:graphic>
+          </wp:inline>
+        </w:drawing>
+      </w:r>
+    </w:p>
+    <w:p>
+      <w:pPr>
+        <w:pStyle w:val="ListParagraph"/>
+        <w:rPr>
+          <w:rFonts w:ascii="Times New Roman" w:hAnsi="Times New Roman" w:cs="Times New Roman"/>
+          <w:i/>
+          <w:iCs/>
+        </w:rPr>
+      </w:pPr>
+      <w:r>
+        <w:rPr>
+          <w:rFonts w:ascii="Times New Roman" w:hAnsi="Times New Roman" w:cs="Times New Roman"/>
+          <w:i/>
+          <w:iCs/>
+        </w:rPr>
+        <w:t>Figure 5.</w:t>
+      </w:r>
+      <w:r>
+        <w:rPr>
+          <w:rFonts w:ascii="Times New Roman" w:hAnsi="Times New Roman" w:cs="Times New Roman"/>
+          <w:i/>
+          <w:iCs/>
+        </w:rPr>
+        <w:t>1</w:t>
+      </w:r>
+    </w:p>
+    <w:p>
+      <w:pPr>
+        <w:pStyle w:val="ListParagraph"/>
+        <w:rPr>
+          <w:rFonts w:ascii="Times New Roman" w:hAnsi="Times New Roman" w:cs="Times New Roman"/>
+        </w:rPr>
+      </w:pPr>
+    </w:p>
+    <w:p>
+      <w:pPr>
+        <w:pStyle w:val="ListParagraph"/>
+        <w:rPr>
+          <w:rFonts w:ascii="Times New Roman" w:hAnsi="Times New Roman" w:cs="Times New Roman"/>
+        </w:rPr>
+      </w:pPr>
+      <w:r>
+        <w:rPr>
+          <w:rFonts w:ascii="Times New Roman" w:hAnsi="Times New Roman" w:cs="Times New Roman"/>
+        </w:rPr>
+        <w:t>In Figure 5.</w:t>
+      </w:r>
+      <w:r>
+        <w:rPr>
+          <w:rFonts w:ascii="Times New Roman" w:hAnsi="Times New Roman" w:cs="Times New Roman"/>
+        </w:rPr>
+        <w:t>1</w:t>
+      </w:r>
+      <w:r>
+        <w:rPr>
+          <w:rFonts w:ascii="Times New Roman" w:hAnsi="Times New Roman" w:cs="Times New Roman"/>
+        </w:rPr>
+        <w:t>, we decrypt the encrypted message and print it out to the console</w:t>
+      </w:r>
+      <w:r>
+        <w:rPr>
+          <w:rFonts w:ascii="Times New Roman" w:hAnsi="Times New Roman" w:cs="Times New Roman"/>
+        </w:rPr>
+        <w:t xml:space="preserve">. </w:t>
+      </w:r>
+    </w:p>
+    <w:p>
+      <w:pPr>
+        <w:pStyle w:val="ListParagraph"/>
+        <w:rPr>
+          <w:rFonts w:ascii="Times New Roman" w:hAnsi="Times New Roman" w:cs="Times New Roman"/>
+        </w:rPr>
+      </w:pPr>
+    </w:p>
+    <w:p>
+      <w:pPr>
+        <w:pStyle w:val="ListParagraph"/>
+        <w:rPr>
+          <w:rFonts w:ascii="Times New Roman" w:hAnsi="Times New Roman" w:cs="Times New Roman"/>
+        </w:rPr>
+      </w:pPr>
+      <w:r>
+        <w:rPr>
+          <w:rFonts w:ascii="Times New Roman" w:hAnsi="Times New Roman" w:cs="Times New Roman"/>
+        </w:rPr>
+        <w:drawing>
+          <wp:inline distT="0" distB="0" distL="0" distR="0" wp14:anchorId="40546E0C" wp14:editId="020E9409">
+            <wp:extent cx="5839640" cy="2829320"/>
+            <wp:effectExtent l="0" t="0" r="8890" b="9525"/>
+            <wp:docPr id="7" name="Picture 7" descr="A screen shot of a computer program&#10;&#10;Description automatically generated with low confidence"/>
+            <wp:cNvGraphicFramePr>
+              <a:graphicFrameLocks xmlns:a="http://schemas.openxmlformats.org/drawingml/2006/main" noChangeAspect="1"/>
+            </wp:cNvGraphicFramePr>
+            <a:graphic xmlns:a="http://schemas.openxmlformats.org/drawingml/2006/main">
+              <a:graphicData uri="http://schemas.openxmlformats.org/drawingml/2006/picture">
+                <pic:pic xmlns:pic="http://schemas.openxmlformats.org/drawingml/2006/picture">
+                  <pic:nvPicPr>
+                    <pic:cNvPr id="7" name="Picture 7" descr="A screen shot of a computer program&#10;&#10;Description automatically generated with low confidence"/>
+                    <pic:cNvPicPr/>
+                  </pic:nvPicPr>
+                  <pic:blipFill>
+                    <a:blip r:embed="rId20"/>
+                    <a:stretch>
+                      <a:fillRect/>
+                    </a:stretch>
+                  </pic:blipFill>
+                  <pic:spPr>
+                    <a:xfrm>
+                      <a:off x="0" y="0"/>
+                      <a:ext cx="5839640" cy="2829320"/>
+                    </a:xfrm>
+                    <a:prstGeom prst="rect">
+                      <a:avLst/>
+                    </a:prstGeom>
+                  </pic:spPr>
+                </pic:pic>
+              </a:graphicData>
+            </a:graphic>
+          </wp:inline>
+        </w:drawing>
+      </w:r>
+    </w:p>
+    <w:p>
+      <w:pPr>
+        <w:pStyle w:val="ListParagraph"/>
+        <w:rPr>
+          <w:rFonts w:ascii="Times New Roman" w:hAnsi="Times New Roman" w:cs="Times New Roman"/>
+          <w:i/>
+          <w:iCs/>
+        </w:rPr>
+      </w:pPr>
+      <w:r>
+        <w:rPr>
+          <w:rFonts w:ascii="Times New Roman" w:hAnsi="Times New Roman" w:cs="Times New Roman"/>
+          <w:i/>
+          <w:iCs/>
+        </w:rPr>
+        <w:t>Figure 5.</w:t>
+      </w:r>
+      <w:r>
+        <w:rPr>
+          <w:rFonts w:ascii="Times New Roman" w:hAnsi="Times New Roman" w:cs="Times New Roman"/>
+          <w:i/>
+          <w:iCs/>
+        </w:rPr>
+        <w:t>2</w:t>
+      </w:r>
+    </w:p>
+    <w:p>
+      <w:pPr>
+        <w:pStyle w:val="ListParagraph"/>
+        <w:rPr>
+          <w:rFonts w:ascii="Times New Roman" w:hAnsi="Times New Roman" w:cs="Times New Roman"/>
+          <w:i/>
+          <w:iCs/>
+        </w:rPr>
+      </w:pPr>
+    </w:p>
+    <w:p>
+      <w:pPr>
+        <w:pStyle w:val="ListParagraph"/>
+        <w:rPr>
+          <w:rFonts w:ascii="Times New Roman" w:hAnsi="Times New Roman" w:cs="Times New Roman"/>
+        </w:rPr>
+      </w:pPr>
+      <w:r>
+        <w:rPr>
+          <w:rFonts w:ascii="Times New Roman" w:hAnsi="Times New Roman" w:cs="Times New Roman"/>
+        </w:rPr>
+        <w:t>In Figure 5.</w:t>
+      </w:r>
+      <w:r>
+        <w:rPr>
+          <w:rFonts w:ascii="Times New Roman" w:hAnsi="Times New Roman" w:cs="Times New Roman"/>
+        </w:rPr>
+        <w:t>2</w:t>
+      </w:r>
+      <w:r>
+        <w:rPr>
+          <w:rFonts w:ascii="Times New Roman" w:hAnsi="Times New Roman" w:cs="Times New Roman"/>
+        </w:rPr>
+        <w:t xml:space="preserve">, we defined a function that takes in the pre-shared key, the plaintext message, and the HMAC we received from the server. </w:t>
+      </w:r>
+    </w:p>
+    <w:p>
+      <w:pPr>
+        <w:ind w:left="360"/>
+        <w:rPr>
+          <w:rFonts w:asciiTheme="minorBidi" w:hAnsiTheme="minorBidi"/>
+        </w:rPr>
+      </w:pPr>
     </w:p>
     <w:p>
       <w:pPr>
         <w:pStyle w:val="ListParagraph"/>
         <w:numPr>
           <w:ilvl w:val="0"/>
-          <w:numId w:val="2"/>
+          <w:numId w:val="3"/>
         </w:numPr>
         <w:rPr>
           <w:rFonts w:asciiTheme="majorHAnsi" w:hAnsiTheme="majorHAnsi" w:cs="Times New Roman"/>
         </w:rPr>
       </w:pPr>
-      <w:proofErr w:type="spellStart"/>
       <w:r>
         <w:rPr>
           <w:rFonts w:asciiTheme="majorHAnsi" w:hAnsiTheme="majorHAnsi" w:cs="Times New Roman"/>
         </w:rPr>
         <w:t>Ajsdlkfjasd</w:t>
       </w:r>
-      <w:proofErr w:type="spellEnd"/>
     </w:p>
     <w:p>
       <w:pPr>
         <w:pStyle w:val="ListParagraph"/>
         <w:numPr>
           <w:ilvl w:val="0"/>
-          <w:numId w:val="2"/>
+          <w:numId w:val="3"/>
         </w:numPr>
         <w:rPr>
           <w:rFonts w:asciiTheme="majorHAnsi" w:hAnsiTheme="majorHAnsi" w:cs="Times New Roman"/>
         </w:rPr>
       </w:pPr>
-      <w:proofErr w:type="spellStart"/>
       <w:r>
         <w:rPr>
           <w:rFonts w:asciiTheme="majorHAnsi" w:hAnsiTheme="majorHAnsi" w:cs="Times New Roman"/>
         </w:rPr>
         <w:t>Ajsdlfkjasdlf</w:t>
       </w:r>
-      <w:proofErr w:type="spellEnd"/>
     </w:p>
     <w:p>
       <w:pPr>
         <w:pStyle w:val="ListParagraph"/>
         <w:numPr>
           <w:ilvl w:val="0"/>
-          <w:numId w:val="2"/>
+          <w:numId w:val="3"/>
         </w:numPr>
         <w:rPr>
           <w:rFonts w:asciiTheme="majorHAnsi" w:hAnsiTheme="majorHAnsi" w:cs="Times New Roman"/>
@@ -1518,8 +1910,8 @@
       </w:pPr>
     </w:p>
     <w:sectPr>
-      <w:footerReference w:type="even" r:id="rId19"/>
-      <w:footerReference w:type="default" r:id="rId20"/>
+      <w:footerReference w:type="even" r:id="rId21"/>
+      <w:footerReference w:type="default" r:id="rId22"/>
       <w:pgSz w:w="12240" w:h="15840" w:code="1"/>
       <w:pgMar w:top="720" w:right="720" w:bottom="1080" w:left="720" w:header="709" w:footer="432" w:gutter="0"/>
       <w:cols w:space="708"/>
@@ -1531,7 +1923,7 @@
 </file>
 
 <file path=word/endnotes.xml><?xml version="1.0" encoding="utf-8"?>
-<w:endnotes xmlns:wpc="http://schemas.microsoft.com/office/word/2010/wordprocessingCanvas" xmlns:cx="http://schemas.microsoft.com/office/drawing/2014/chartex" xmlns:cx1="http://schemas.microsoft.com/office/drawing/2015/9/8/chartex" xmlns:cx2="http://schemas.microsoft.com/office/drawing/2015/10/21/chartex" xmlns:cx3="http://schemas.microsoft.com/office/drawing/2016/5/9/chartex" xmlns:cx4="http://schemas.microsoft.com/office/drawing/2016/5/10/chartex" xmlns:cx5="http://schemas.microsoft.com/office/drawing/2016/5/11/chartex" xmlns:cx6="http://schemas.microsoft.com/office/drawing/2016/5/12/chartex" xmlns:cx7="http://schemas.microsoft.com/office/drawing/2016/5/13/chartex" xmlns:cx8="http://schemas.microsoft.com/office/drawing/2016/5/14/chartex" xmlns:mc="http://schemas.openxmlformats.org/markup-compatibility/2006" xmlns:aink="http://schemas.microsoft.com/office/drawing/2016/ink" xmlns:am3d="http://schemas.microsoft.com/office/drawing/2017/model3d" xmlns:o="urn:schemas-microsoft-com:office:office" xmlns:oel="http://schemas.microsoft.com/office/2019/extlst" xmlns:r="http://schemas.openxmlformats.org/officeDocument/2006/relationships" xmlns:m="http://schemas.openxmlformats.org/officeDocument/2006/math" xmlns:v="urn:schemas-microsoft-com:vml" xmlns:wp14="http://schemas.microsoft.com/office/word/2010/wordprocessingDrawing" xmlns:wp="http://schemas.openxmlformats.org/drawingml/2006/wordprocessingDrawing" xmlns:w10="urn:schemas-microsoft-com:office:word" xmlns:w="http://schemas.openxmlformats.org/wordprocessingml/2006/main" xmlns:w14="http://schemas.microsoft.com/office/word/2010/wordml" xmlns:w15="http://schemas.microsoft.com/office/word/2012/wordml" xmlns:w16cex="http://schemas.microsoft.com/office/word/2018/wordml/cex" xmlns:w16cid="http://schemas.microsoft.com/office/word/2016/wordml/cid" xmlns:w16="http://schemas.microsoft.com/office/word/2018/wordml" xmlns:w16du="http://schemas.microsoft.com/office/word/2023/wordml/word16du" xmlns:w16sdtdh="http://schemas.microsoft.com/office/word/2020/wordml/sdtdatahash" xmlns:w16se="http://schemas.microsoft.com/office/word/2015/wordml/symex" xmlns:wpg="http://schemas.microsoft.com/office/word/2010/wordprocessingGroup" xmlns:wpi="http://schemas.microsoft.com/office/word/2010/wordprocessingInk" xmlns:wne="http://schemas.microsoft.com/office/word/2006/wordml" xmlns:wps="http://schemas.microsoft.com/office/word/2010/wordprocessingShape" mc:Ignorable="w14 w15 w16se w16cid w16 w16cex w16sdtdh wp14">
+<w:endnotes xmlns:wpc="http://schemas.microsoft.com/office/word/2010/wordprocessingCanvas" xmlns:cx="http://schemas.microsoft.com/office/drawing/2014/chartex" xmlns:cx1="http://schemas.microsoft.com/office/drawing/2015/9/8/chartex" xmlns:cx2="http://schemas.microsoft.com/office/drawing/2015/10/21/chartex" xmlns:cx3="http://schemas.microsoft.com/office/drawing/2016/5/9/chartex" xmlns:cx4="http://schemas.microsoft.com/office/drawing/2016/5/10/chartex" xmlns:cx5="http://schemas.microsoft.com/office/drawing/2016/5/11/chartex" xmlns:cx6="http://schemas.microsoft.com/office/drawing/2016/5/12/chartex" xmlns:cx7="http://schemas.microsoft.com/office/drawing/2016/5/13/chartex" xmlns:cx8="http://schemas.microsoft.com/office/drawing/2016/5/14/chartex" xmlns:mc="http://schemas.openxmlformats.org/markup-compatibility/2006" xmlns:aink="http://schemas.microsoft.com/office/drawing/2016/ink" xmlns:am3d="http://schemas.microsoft.com/office/drawing/2017/model3d" xmlns:o="urn:schemas-microsoft-com:office:office" xmlns:oel="http://schemas.microsoft.com/office/2019/extlst" xmlns:r="http://schemas.openxmlformats.org/officeDocument/2006/relationships" xmlns:m="http://schemas.openxmlformats.org/officeDocument/2006/math" xmlns:v="urn:schemas-microsoft-com:vml" xmlns:wp14="http://schemas.microsoft.com/office/word/2010/wordprocessingDrawing" xmlns:wp="http://schemas.openxmlformats.org/drawingml/2006/wordprocessingDrawing" xmlns:w10="urn:schemas-microsoft-com:office:word" xmlns:w="http://schemas.openxmlformats.org/wordprocessingml/2006/main" xmlns:w14="http://schemas.microsoft.com/office/word/2010/wordml" xmlns:w15="http://schemas.microsoft.com/office/word/2012/wordml" xmlns:w16cex="http://schemas.microsoft.com/office/word/2018/wordml/cex" xmlns:w16cid="http://schemas.microsoft.com/office/word/2016/wordml/cid" xmlns:w16="http://schemas.microsoft.com/office/word/2018/wordml" xmlns:w16sdtdh="http://schemas.microsoft.com/office/word/2020/wordml/sdtdatahash" xmlns:w16se="http://schemas.microsoft.com/office/word/2015/wordml/symex" xmlns:wpg="http://schemas.microsoft.com/office/word/2010/wordprocessingGroup" xmlns:wpi="http://schemas.microsoft.com/office/word/2010/wordprocessingInk" xmlns:wne="http://schemas.microsoft.com/office/word/2006/wordml" xmlns:wps="http://schemas.microsoft.com/office/word/2010/wordprocessingShape" mc:Ignorable="w14 w15 w16se w16cid w16 w16cex w16sdtdh wp14">
   <w:endnote w:type="separator" w:id="-1">
     <w:p>
       <w:r>
@@ -1550,7 +1942,7 @@
 </file>
 
 <file path=word/footer1.xml><?xml version="1.0" encoding="utf-8"?>
-<w:ftr xmlns:wpc="http://schemas.microsoft.com/office/word/2010/wordprocessingCanvas" xmlns:cx="http://schemas.microsoft.com/office/drawing/2014/chartex" xmlns:cx1="http://schemas.microsoft.com/office/drawing/2015/9/8/chartex" xmlns:cx2="http://schemas.microsoft.com/office/drawing/2015/10/21/chartex" xmlns:cx3="http://schemas.microsoft.com/office/drawing/2016/5/9/chartex" xmlns:cx4="http://schemas.microsoft.com/office/drawing/2016/5/10/chartex" xmlns:cx5="http://schemas.microsoft.com/office/drawing/2016/5/11/chartex" xmlns:cx6="http://schemas.microsoft.com/office/drawing/2016/5/12/chartex" xmlns:cx7="http://schemas.microsoft.com/office/drawing/2016/5/13/chartex" xmlns:cx8="http://schemas.microsoft.com/office/drawing/2016/5/14/chartex" xmlns:mc="http://schemas.openxmlformats.org/markup-compatibility/2006" xmlns:aink="http://schemas.microsoft.com/office/drawing/2016/ink" xmlns:am3d="http://schemas.microsoft.com/office/drawing/2017/model3d" xmlns:o="urn:schemas-microsoft-com:office:office" xmlns:oel="http://schemas.microsoft.com/office/2019/extlst" xmlns:r="http://schemas.openxmlformats.org/officeDocument/2006/relationships" xmlns:m="http://schemas.openxmlformats.org/officeDocument/2006/math" xmlns:v="urn:schemas-microsoft-com:vml" xmlns:wp14="http://schemas.microsoft.com/office/word/2010/wordprocessingDrawing" xmlns:wp="http://schemas.openxmlformats.org/drawingml/2006/wordprocessingDrawing" xmlns:w10="urn:schemas-microsoft-com:office:word" xmlns:w="http://schemas.openxmlformats.org/wordprocessingml/2006/main" xmlns:w14="http://schemas.microsoft.com/office/word/2010/wordml" xmlns:w15="http://schemas.microsoft.com/office/word/2012/wordml" xmlns:w16cex="http://schemas.microsoft.com/office/word/2018/wordml/cex" xmlns:w16cid="http://schemas.microsoft.com/office/word/2016/wordml/cid" xmlns:w16="http://schemas.microsoft.com/office/word/2018/wordml" xmlns:w16du="http://schemas.microsoft.com/office/word/2023/wordml/word16du" xmlns:w16sdtdh="http://schemas.microsoft.com/office/word/2020/wordml/sdtdatahash" xmlns:w16se="http://schemas.microsoft.com/office/word/2015/wordml/symex" xmlns:wpg="http://schemas.microsoft.com/office/word/2010/wordprocessingGroup" xmlns:wpi="http://schemas.microsoft.com/office/word/2010/wordprocessingInk" xmlns:wne="http://schemas.microsoft.com/office/word/2006/wordml" xmlns:wps="http://schemas.microsoft.com/office/word/2010/wordprocessingShape" mc:Ignorable="w14 w15 w16se w16cid w16 w16cex w16sdtdh wp14">
+<w:ftr xmlns:wpc="http://schemas.microsoft.com/office/word/2010/wordprocessingCanvas" xmlns:cx="http://schemas.microsoft.com/office/drawing/2014/chartex" xmlns:cx1="http://schemas.microsoft.com/office/drawing/2015/9/8/chartex" xmlns:cx2="http://schemas.microsoft.com/office/drawing/2015/10/21/chartex" xmlns:cx3="http://schemas.microsoft.com/office/drawing/2016/5/9/chartex" xmlns:cx4="http://schemas.microsoft.com/office/drawing/2016/5/10/chartex" xmlns:cx5="http://schemas.microsoft.com/office/drawing/2016/5/11/chartex" xmlns:cx6="http://schemas.microsoft.com/office/drawing/2016/5/12/chartex" xmlns:cx7="http://schemas.microsoft.com/office/drawing/2016/5/13/chartex" xmlns:cx8="http://schemas.microsoft.com/office/drawing/2016/5/14/chartex" xmlns:mc="http://schemas.openxmlformats.org/markup-compatibility/2006" xmlns:aink="http://schemas.microsoft.com/office/drawing/2016/ink" xmlns:am3d="http://schemas.microsoft.com/office/drawing/2017/model3d" xmlns:o="urn:schemas-microsoft-com:office:office" xmlns:oel="http://schemas.microsoft.com/office/2019/extlst" xmlns:r="http://schemas.openxmlformats.org/officeDocument/2006/relationships" xmlns:m="http://schemas.openxmlformats.org/officeDocument/2006/math" xmlns:v="urn:schemas-microsoft-com:vml" xmlns:wp14="http://schemas.microsoft.com/office/word/2010/wordprocessingDrawing" xmlns:wp="http://schemas.openxmlformats.org/drawingml/2006/wordprocessingDrawing" xmlns:w10="urn:schemas-microsoft-com:office:word" xmlns:w="http://schemas.openxmlformats.org/wordprocessingml/2006/main" xmlns:w14="http://schemas.microsoft.com/office/word/2010/wordml" xmlns:w15="http://schemas.microsoft.com/office/word/2012/wordml" xmlns:w16cex="http://schemas.microsoft.com/office/word/2018/wordml/cex" xmlns:w16cid="http://schemas.microsoft.com/office/word/2016/wordml/cid" xmlns:w16="http://schemas.microsoft.com/office/word/2018/wordml" xmlns:w16sdtdh="http://schemas.microsoft.com/office/word/2020/wordml/sdtdatahash" xmlns:w16se="http://schemas.microsoft.com/office/word/2015/wordml/symex" xmlns:wpg="http://schemas.microsoft.com/office/word/2010/wordprocessingGroup" xmlns:wpi="http://schemas.microsoft.com/office/word/2010/wordprocessingInk" xmlns:wne="http://schemas.microsoft.com/office/word/2006/wordml" xmlns:wps="http://schemas.microsoft.com/office/word/2010/wordprocessingShape" mc:Ignorable="w14 w15 w16se w16cid w16 w16cex w16sdtdh wp14">
   <w:sdt>
     <w:sdtPr>
       <w:rPr>
@@ -1615,7 +2007,7 @@
 </file>
 
 <file path=word/footer2.xml><?xml version="1.0" encoding="utf-8"?>
-<w:ftr xmlns:wpc="http://schemas.microsoft.com/office/word/2010/wordprocessingCanvas" xmlns:cx="http://schemas.microsoft.com/office/drawing/2014/chartex" xmlns:cx1="http://schemas.microsoft.com/office/drawing/2015/9/8/chartex" xmlns:cx2="http://schemas.microsoft.com/office/drawing/2015/10/21/chartex" xmlns:cx3="http://schemas.microsoft.com/office/drawing/2016/5/9/chartex" xmlns:cx4="http://schemas.microsoft.com/office/drawing/2016/5/10/chartex" xmlns:cx5="http://schemas.microsoft.com/office/drawing/2016/5/11/chartex" xmlns:cx6="http://schemas.microsoft.com/office/drawing/2016/5/12/chartex" xmlns:cx7="http://schemas.microsoft.com/office/drawing/2016/5/13/chartex" xmlns:cx8="http://schemas.microsoft.com/office/drawing/2016/5/14/chartex" xmlns:mc="http://schemas.openxmlformats.org/markup-compatibility/2006" xmlns:aink="http://schemas.microsoft.com/office/drawing/2016/ink" xmlns:am3d="http://schemas.microsoft.com/office/drawing/2017/model3d" xmlns:o="urn:schemas-microsoft-com:office:office" xmlns:oel="http://schemas.microsoft.com/office/2019/extlst" xmlns:r="http://schemas.openxmlformats.org/officeDocument/2006/relationships" xmlns:m="http://schemas.openxmlformats.org/officeDocument/2006/math" xmlns:v="urn:schemas-microsoft-com:vml" xmlns:wp14="http://schemas.microsoft.com/office/word/2010/wordprocessingDrawing" xmlns:wp="http://schemas.openxmlformats.org/drawingml/2006/wordprocessingDrawing" xmlns:w10="urn:schemas-microsoft-com:office:word" xmlns:w="http://schemas.openxmlformats.org/wordprocessingml/2006/main" xmlns:w14="http://schemas.microsoft.com/office/word/2010/wordml" xmlns:w15="http://schemas.microsoft.com/office/word/2012/wordml" xmlns:w16cex="http://schemas.microsoft.com/office/word/2018/wordml/cex" xmlns:w16cid="http://schemas.microsoft.com/office/word/2016/wordml/cid" xmlns:w16="http://schemas.microsoft.com/office/word/2018/wordml" xmlns:w16du="http://schemas.microsoft.com/office/word/2023/wordml/word16du" xmlns:w16sdtdh="http://schemas.microsoft.com/office/word/2020/wordml/sdtdatahash" xmlns:w16se="http://schemas.microsoft.com/office/word/2015/wordml/symex" xmlns:wpg="http://schemas.microsoft.com/office/word/2010/wordprocessingGroup" xmlns:wpi="http://schemas.microsoft.com/office/word/2010/wordprocessingInk" xmlns:wne="http://schemas.microsoft.com/office/word/2006/wordml" xmlns:wps="http://schemas.microsoft.com/office/word/2010/wordprocessingShape" mc:Ignorable="w14 w15 w16se w16cid w16 w16cex w16sdtdh wp14">
+<w:ftr xmlns:wpc="http://schemas.microsoft.com/office/word/2010/wordprocessingCanvas" xmlns:cx="http://schemas.microsoft.com/office/drawing/2014/chartex" xmlns:cx1="http://schemas.microsoft.com/office/drawing/2015/9/8/chartex" xmlns:cx2="http://schemas.microsoft.com/office/drawing/2015/10/21/chartex" xmlns:cx3="http://schemas.microsoft.com/office/drawing/2016/5/9/chartex" xmlns:cx4="http://schemas.microsoft.com/office/drawing/2016/5/10/chartex" xmlns:cx5="http://schemas.microsoft.com/office/drawing/2016/5/11/chartex" xmlns:cx6="http://schemas.microsoft.com/office/drawing/2016/5/12/chartex" xmlns:cx7="http://schemas.microsoft.com/office/drawing/2016/5/13/chartex" xmlns:cx8="http://schemas.microsoft.com/office/drawing/2016/5/14/chartex" xmlns:mc="http://schemas.openxmlformats.org/markup-compatibility/2006" xmlns:aink="http://schemas.microsoft.com/office/drawing/2016/ink" xmlns:am3d="http://schemas.microsoft.com/office/drawing/2017/model3d" xmlns:o="urn:schemas-microsoft-com:office:office" xmlns:oel="http://schemas.microsoft.com/office/2019/extlst" xmlns:r="http://schemas.openxmlformats.org/officeDocument/2006/relationships" xmlns:m="http://schemas.openxmlformats.org/officeDocument/2006/math" xmlns:v="urn:schemas-microsoft-com:vml" xmlns:wp14="http://schemas.microsoft.com/office/word/2010/wordprocessingDrawing" xmlns:wp="http://schemas.openxmlformats.org/drawingml/2006/wordprocessingDrawing" xmlns:w10="urn:schemas-microsoft-com:office:word" xmlns:w="http://schemas.openxmlformats.org/wordprocessingml/2006/main" xmlns:w14="http://schemas.microsoft.com/office/word/2010/wordml" xmlns:w15="http://schemas.microsoft.com/office/word/2012/wordml" xmlns:w16cex="http://schemas.microsoft.com/office/word/2018/wordml/cex" xmlns:w16cid="http://schemas.microsoft.com/office/word/2016/wordml/cid" xmlns:w16="http://schemas.microsoft.com/office/word/2018/wordml" xmlns:w16sdtdh="http://schemas.microsoft.com/office/word/2020/wordml/sdtdatahash" xmlns:w16se="http://schemas.microsoft.com/office/word/2015/wordml/symex" xmlns:wpg="http://schemas.microsoft.com/office/word/2010/wordprocessingGroup" xmlns:wpi="http://schemas.microsoft.com/office/word/2010/wordprocessingInk" xmlns:wne="http://schemas.microsoft.com/office/word/2006/wordml" xmlns:wps="http://schemas.microsoft.com/office/word/2010/wordprocessingShape" mc:Ignorable="w14 w15 w16se w16cid w16 w16cex w16sdtdh wp14">
   <w:sdt>
     <w:sdtPr>
       <w:rPr>
@@ -1725,7 +2117,7 @@
 </file>
 
 <file path=word/footnotes.xml><?xml version="1.0" encoding="utf-8"?>
-<w:footnotes xmlns:wpc="http://schemas.microsoft.com/office/word/2010/wordprocessingCanvas" xmlns:cx="http://schemas.microsoft.com/office/drawing/2014/chartex" xmlns:cx1="http://schemas.microsoft.com/office/drawing/2015/9/8/chartex" xmlns:cx2="http://schemas.microsoft.com/office/drawing/2015/10/21/chartex" xmlns:cx3="http://schemas.microsoft.com/office/drawing/2016/5/9/chartex" xmlns:cx4="http://schemas.microsoft.com/office/drawing/2016/5/10/chartex" xmlns:cx5="http://schemas.microsoft.com/office/drawing/2016/5/11/chartex" xmlns:cx6="http://schemas.microsoft.com/office/drawing/2016/5/12/chartex" xmlns:cx7="http://schemas.microsoft.com/office/drawing/2016/5/13/chartex" xmlns:cx8="http://schemas.microsoft.com/office/drawing/2016/5/14/chartex" xmlns:mc="http://schemas.openxmlformats.org/markup-compatibility/2006" xmlns:aink="http://schemas.microsoft.com/office/drawing/2016/ink" xmlns:am3d="http://schemas.microsoft.com/office/drawing/2017/model3d" xmlns:o="urn:schemas-microsoft-com:office:office" xmlns:oel="http://schemas.microsoft.com/office/2019/extlst" xmlns:r="http://schemas.openxmlformats.org/officeDocument/2006/relationships" xmlns:m="http://schemas.openxmlformats.org/officeDocument/2006/math" xmlns:v="urn:schemas-microsoft-com:vml" xmlns:wp14="http://schemas.microsoft.com/office/word/2010/wordprocessingDrawing" xmlns:wp="http://schemas.openxmlformats.org/drawingml/2006/wordprocessingDrawing" xmlns:w10="urn:schemas-microsoft-com:office:word" xmlns:w="http://schemas.openxmlformats.org/wordprocessingml/2006/main" xmlns:w14="http://schemas.microsoft.com/office/word/2010/wordml" xmlns:w15="http://schemas.microsoft.com/office/word/2012/wordml" xmlns:w16cex="http://schemas.microsoft.com/office/word/2018/wordml/cex" xmlns:w16cid="http://schemas.microsoft.com/office/word/2016/wordml/cid" xmlns:w16="http://schemas.microsoft.com/office/word/2018/wordml" xmlns:w16du="http://schemas.microsoft.com/office/word/2023/wordml/word16du" xmlns:w16sdtdh="http://schemas.microsoft.com/office/word/2020/wordml/sdtdatahash" xmlns:w16se="http://schemas.microsoft.com/office/word/2015/wordml/symex" xmlns:wpg="http://schemas.microsoft.com/office/word/2010/wordprocessingGroup" xmlns:wpi="http://schemas.microsoft.com/office/word/2010/wordprocessingInk" xmlns:wne="http://schemas.microsoft.com/office/word/2006/wordml" xmlns:wps="http://schemas.microsoft.com/office/word/2010/wordprocessingShape" mc:Ignorable="w14 w15 w16se w16cid w16 w16cex w16sdtdh wp14">
+<w:footnotes xmlns:wpc="http://schemas.microsoft.com/office/word/2010/wordprocessingCanvas" xmlns:cx="http://schemas.microsoft.com/office/drawing/2014/chartex" xmlns:cx1="http://schemas.microsoft.com/office/drawing/2015/9/8/chartex" xmlns:cx2="http://schemas.microsoft.com/office/drawing/2015/10/21/chartex" xmlns:cx3="http://schemas.microsoft.com/office/drawing/2016/5/9/chartex" xmlns:cx4="http://schemas.microsoft.com/office/drawing/2016/5/10/chartex" xmlns:cx5="http://schemas.microsoft.com/office/drawing/2016/5/11/chartex" xmlns:cx6="http://schemas.microsoft.com/office/drawing/2016/5/12/chartex" xmlns:cx7="http://schemas.microsoft.com/office/drawing/2016/5/13/chartex" xmlns:cx8="http://schemas.microsoft.com/office/drawing/2016/5/14/chartex" xmlns:mc="http://schemas.openxmlformats.org/markup-compatibility/2006" xmlns:aink="http://schemas.microsoft.com/office/drawing/2016/ink" xmlns:am3d="http://schemas.microsoft.com/office/drawing/2017/model3d" xmlns:o="urn:schemas-microsoft-com:office:office" xmlns:oel="http://schemas.microsoft.com/office/2019/extlst" xmlns:r="http://schemas.openxmlformats.org/officeDocument/2006/relationships" xmlns:m="http://schemas.openxmlformats.org/officeDocument/2006/math" xmlns:v="urn:schemas-microsoft-com:vml" xmlns:wp14="http://schemas.microsoft.com/office/word/2010/wordprocessingDrawing" xmlns:wp="http://schemas.openxmlformats.org/drawingml/2006/wordprocessingDrawing" xmlns:w10="urn:schemas-microsoft-com:office:word" xmlns:w="http://schemas.openxmlformats.org/wordprocessingml/2006/main" xmlns:w14="http://schemas.microsoft.com/office/word/2010/wordml" xmlns:w15="http://schemas.microsoft.com/office/word/2012/wordml" xmlns:w16cex="http://schemas.microsoft.com/office/word/2018/wordml/cex" xmlns:w16cid="http://schemas.microsoft.com/office/word/2016/wordml/cid" xmlns:w16="http://schemas.microsoft.com/office/word/2018/wordml" xmlns:w16sdtdh="http://schemas.microsoft.com/office/word/2020/wordml/sdtdatahash" xmlns:w16se="http://schemas.microsoft.com/office/word/2015/wordml/symex" xmlns:wpg="http://schemas.microsoft.com/office/word/2010/wordprocessingGroup" xmlns:wpi="http://schemas.microsoft.com/office/word/2010/wordprocessingInk" xmlns:wne="http://schemas.microsoft.com/office/word/2006/wordml" xmlns:wps="http://schemas.microsoft.com/office/word/2010/wordprocessingShape" mc:Ignorable="w14 w15 w16se w16cid w16 w16cex w16sdtdh wp14">
   <w:footnote w:type="separator" w:id="-1">
     <w:p>
       <w:r>
@@ -1744,7 +2136,7 @@
 </file>
 
 <file path=word/numbering.xml><?xml version="1.0" encoding="utf-8"?>
-<w:numbering xmlns:wpc="http://schemas.microsoft.com/office/word/2010/wordprocessingCanvas" xmlns:cx="http://schemas.microsoft.com/office/drawing/2014/chartex" xmlns:cx1="http://schemas.microsoft.com/office/drawing/2015/9/8/chartex" xmlns:cx2="http://schemas.microsoft.com/office/drawing/2015/10/21/chartex" xmlns:cx3="http://schemas.microsoft.com/office/drawing/2016/5/9/chartex" xmlns:cx4="http://schemas.microsoft.com/office/drawing/2016/5/10/chartex" xmlns:cx5="http://schemas.microsoft.com/office/drawing/2016/5/11/chartex" xmlns:cx6="http://schemas.microsoft.com/office/drawing/2016/5/12/chartex" xmlns:cx7="http://schemas.microsoft.com/office/drawing/2016/5/13/chartex" xmlns:cx8="http://schemas.microsoft.com/office/drawing/2016/5/14/chartex" xmlns:mc="http://schemas.openxmlformats.org/markup-compatibility/2006" xmlns:aink="http://schemas.microsoft.com/office/drawing/2016/ink" xmlns:am3d="http://schemas.microsoft.com/office/drawing/2017/model3d" xmlns:o="urn:schemas-microsoft-com:office:office" xmlns:oel="http://schemas.microsoft.com/office/2019/extlst" xmlns:r="http://schemas.openxmlformats.org/officeDocument/2006/relationships" xmlns:m="http://schemas.openxmlformats.org/officeDocument/2006/math" xmlns:v="urn:schemas-microsoft-com:vml" xmlns:wp14="http://schemas.microsoft.com/office/word/2010/wordprocessingDrawing" xmlns:wp="http://schemas.openxmlformats.org/drawingml/2006/wordprocessingDrawing" xmlns:w10="urn:schemas-microsoft-com:office:word" xmlns:w="http://schemas.openxmlformats.org/wordprocessingml/2006/main" xmlns:w14="http://schemas.microsoft.com/office/word/2010/wordml" xmlns:w15="http://schemas.microsoft.com/office/word/2012/wordml" xmlns:w16cex="http://schemas.microsoft.com/office/word/2018/wordml/cex" xmlns:w16cid="http://schemas.microsoft.com/office/word/2016/wordml/cid" xmlns:w16="http://schemas.microsoft.com/office/word/2018/wordml" xmlns:w16du="http://schemas.microsoft.com/office/word/2023/wordml/word16du" xmlns:w16sdtdh="http://schemas.microsoft.com/office/word/2020/wordml/sdtdatahash" xmlns:w16se="http://schemas.microsoft.com/office/word/2015/wordml/symex" xmlns:wpg="http://schemas.microsoft.com/office/word/2010/wordprocessingGroup" xmlns:wpi="http://schemas.microsoft.com/office/word/2010/wordprocessingInk" xmlns:wne="http://schemas.microsoft.com/office/word/2006/wordml" xmlns:wps="http://schemas.microsoft.com/office/word/2010/wordprocessingShape" mc:Ignorable="w14 w15 w16se w16cid w16 w16cex w16sdtdh wp14">
+<w:numbering xmlns:wpc="http://schemas.microsoft.com/office/word/2010/wordprocessingCanvas" xmlns:cx="http://schemas.microsoft.com/office/drawing/2014/chartex" xmlns:cx1="http://schemas.microsoft.com/office/drawing/2015/9/8/chartex" xmlns:cx2="http://schemas.microsoft.com/office/drawing/2015/10/21/chartex" xmlns:cx3="http://schemas.microsoft.com/office/drawing/2016/5/9/chartex" xmlns:cx4="http://schemas.microsoft.com/office/drawing/2016/5/10/chartex" xmlns:cx5="http://schemas.microsoft.com/office/drawing/2016/5/11/chartex" xmlns:cx6="http://schemas.microsoft.com/office/drawing/2016/5/12/chartex" xmlns:cx7="http://schemas.microsoft.com/office/drawing/2016/5/13/chartex" xmlns:cx8="http://schemas.microsoft.com/office/drawing/2016/5/14/chartex" xmlns:mc="http://schemas.openxmlformats.org/markup-compatibility/2006" xmlns:aink="http://schemas.microsoft.com/office/drawing/2016/ink" xmlns:am3d="http://schemas.microsoft.com/office/drawing/2017/model3d" xmlns:o="urn:schemas-microsoft-com:office:office" xmlns:oel="http://schemas.microsoft.com/office/2019/extlst" xmlns:r="http://schemas.openxmlformats.org/officeDocument/2006/relationships" xmlns:m="http://schemas.openxmlformats.org/officeDocument/2006/math" xmlns:v="urn:schemas-microsoft-com:vml" xmlns:wp14="http://schemas.microsoft.com/office/word/2010/wordprocessingDrawing" xmlns:wp="http://schemas.openxmlformats.org/drawingml/2006/wordprocessingDrawing" xmlns:w10="urn:schemas-microsoft-com:office:word" xmlns:w="http://schemas.openxmlformats.org/wordprocessingml/2006/main" xmlns:w14="http://schemas.microsoft.com/office/word/2010/wordml" xmlns:w15="http://schemas.microsoft.com/office/word/2012/wordml" xmlns:w16cex="http://schemas.microsoft.com/office/word/2018/wordml/cex" xmlns:w16cid="http://schemas.microsoft.com/office/word/2016/wordml/cid" xmlns:w16="http://schemas.microsoft.com/office/word/2018/wordml" xmlns:w16sdtdh="http://schemas.microsoft.com/office/word/2020/wordml/sdtdatahash" xmlns:w16se="http://schemas.microsoft.com/office/word/2015/wordml/symex" xmlns:wpg="http://schemas.microsoft.com/office/word/2010/wordprocessingGroup" xmlns:wpi="http://schemas.microsoft.com/office/word/2010/wordprocessingInk" xmlns:wne="http://schemas.microsoft.com/office/word/2006/wordml" xmlns:wps="http://schemas.microsoft.com/office/word/2010/wordprocessingShape" mc:Ignorable="w14 w15 w16se w16cid w16 w16cex w16sdtdh wp14">
   <w:abstractNum w:abstractNumId="0" w15:restartNumberingAfterBreak="0">
     <w:nsid w:val="1756065F"/>
     <w:multiLevelType w:val="hybridMultilevel"/>
@@ -1835,11 +2227,11 @@
     </w:lvl>
   </w:abstractNum>
   <w:abstractNum w:abstractNumId="1" w15:restartNumberingAfterBreak="0">
-    <w:nsid w:val="4EB52E96"/>
+    <w:nsid w:val="4E93314E"/>
     <w:multiLevelType w:val="hybridMultilevel"/>
-    <w:tmpl w:val="9F5641F2"/>
+    <w:tmpl w:val="10A62718"/>
     <w:lvl w:ilvl="0" w:tplc="0409000F">
-      <w:start w:val="1"/>
+      <w:start w:val="4"/>
       <w:numFmt w:val="decimal"/>
       <w:lvlText w:val="%1."/>
       <w:lvlJc w:val="left"/>
@@ -1923,11 +2315,103 @@
       </w:pPr>
     </w:lvl>
   </w:abstractNum>
+  <w:abstractNum w:abstractNumId="2" w15:restartNumberingAfterBreak="0">
+    <w:nsid w:val="4EB52E96"/>
+    <w:multiLevelType w:val="hybridMultilevel"/>
+    <w:tmpl w:val="9F5641F2"/>
+    <w:lvl w:ilvl="0" w:tplc="0409000F">
+      <w:start w:val="1"/>
+      <w:numFmt w:val="decimal"/>
+      <w:lvlText w:val="%1."/>
+      <w:lvlJc w:val="left"/>
+      <w:pPr>
+        <w:ind w:left="720" w:hanging="360"/>
+      </w:pPr>
+      <w:rPr>
+        <w:rFonts w:hint="default"/>
+      </w:rPr>
+    </w:lvl>
+    <w:lvl w:ilvl="1" w:tplc="04090019" w:tentative="1">
+      <w:start w:val="1"/>
+      <w:numFmt w:val="lowerLetter"/>
+      <w:lvlText w:val="%2."/>
+      <w:lvlJc w:val="left"/>
+      <w:pPr>
+        <w:ind w:left="1440" w:hanging="360"/>
+      </w:pPr>
+    </w:lvl>
+    <w:lvl w:ilvl="2" w:tplc="0409001B" w:tentative="1">
+      <w:start w:val="1"/>
+      <w:numFmt w:val="lowerRoman"/>
+      <w:lvlText w:val="%3."/>
+      <w:lvlJc w:val="right"/>
+      <w:pPr>
+        <w:ind w:left="2160" w:hanging="180"/>
+      </w:pPr>
+    </w:lvl>
+    <w:lvl w:ilvl="3" w:tplc="0409000F" w:tentative="1">
+      <w:start w:val="1"/>
+      <w:numFmt w:val="decimal"/>
+      <w:lvlText w:val="%4."/>
+      <w:lvlJc w:val="left"/>
+      <w:pPr>
+        <w:ind w:left="2880" w:hanging="360"/>
+      </w:pPr>
+    </w:lvl>
+    <w:lvl w:ilvl="4" w:tplc="04090019" w:tentative="1">
+      <w:start w:val="1"/>
+      <w:numFmt w:val="lowerLetter"/>
+      <w:lvlText w:val="%5."/>
+      <w:lvlJc w:val="left"/>
+      <w:pPr>
+        <w:ind w:left="3600" w:hanging="360"/>
+      </w:pPr>
+    </w:lvl>
+    <w:lvl w:ilvl="5" w:tplc="0409001B" w:tentative="1">
+      <w:start w:val="1"/>
+      <w:numFmt w:val="lowerRoman"/>
+      <w:lvlText w:val="%6."/>
+      <w:lvlJc w:val="right"/>
+      <w:pPr>
+        <w:ind w:left="4320" w:hanging="180"/>
+      </w:pPr>
+    </w:lvl>
+    <w:lvl w:ilvl="6" w:tplc="0409000F" w:tentative="1">
+      <w:start w:val="1"/>
+      <w:numFmt w:val="decimal"/>
+      <w:lvlText w:val="%7."/>
+      <w:lvlJc w:val="left"/>
+      <w:pPr>
+        <w:ind w:left="5040" w:hanging="360"/>
+      </w:pPr>
+    </w:lvl>
+    <w:lvl w:ilvl="7" w:tplc="04090019" w:tentative="1">
+      <w:start w:val="1"/>
+      <w:numFmt w:val="lowerLetter"/>
+      <w:lvlText w:val="%8."/>
+      <w:lvlJc w:val="left"/>
+      <w:pPr>
+        <w:ind w:left="5760" w:hanging="360"/>
+      </w:pPr>
+    </w:lvl>
+    <w:lvl w:ilvl="8" w:tplc="0409001B" w:tentative="1">
+      <w:start w:val="1"/>
+      <w:numFmt w:val="lowerRoman"/>
+      <w:lvlText w:val="%9."/>
+      <w:lvlJc w:val="right"/>
+      <w:pPr>
+        <w:ind w:left="6480" w:hanging="180"/>
+      </w:pPr>
+    </w:lvl>
+  </w:abstractNum>
   <w:num w:numId="1" w16cid:durableId="1373074528">
-    <w:abstractNumId w:val="1"/>
+    <w:abstractNumId w:val="2"/>
   </w:num>
   <w:num w:numId="2" w16cid:durableId="1140076048">
     <w:abstractNumId w:val="0"/>
+  </w:num>
+  <w:num w:numId="3" w16cid:durableId="771097943">
+    <w:abstractNumId w:val="1"/>
   </w:num>
 </w:numbering>
 </file>

</xml_diff>